<commit_message>
evolution 2020 - stage
</commit_message>
<xml_diff>
--- a/doc/manuscript/hOUwie-RandomThoughts.docx
+++ b/doc/manuscript/hOUwie-RandomThoughts.docx
@@ -4,7 +4,32 @@
   <w:body>
     <w:p>
       <w:pPr>
-        <w:spacing w:line="480" w:lineRule="auto"/>
+        <w:rPr>
+          <w:rFonts w:ascii="Times New Roman" w:hAnsi="Times New Roman" w:cs="Times New Roman"/>
+        </w:rPr>
+      </w:pPr>
+      <w:r>
+        <w:rPr>
+          <w:rFonts w:ascii="Times New Roman" w:hAnsi="Times New Roman" w:cs="Times New Roman"/>
+        </w:rPr>
+        <w:t>What if there is an impossible transition in the regimes? This is not something that is identifiable if there is no model of discrete character evolution</w:t>
+      </w:r>
+      <w:r>
+        <w:rPr>
+          <w:rFonts w:ascii="Times New Roman" w:hAnsi="Times New Roman" w:cs="Times New Roman"/>
+        </w:rPr>
+        <w:t>, since we are just looking for the optimal painting.</w:t>
+      </w:r>
+    </w:p>
+    <w:p>
+      <w:pPr>
+        <w:rPr>
+          <w:rFonts w:ascii="Times New Roman" w:hAnsi="Times New Roman" w:cs="Times New Roman"/>
+        </w:rPr>
+      </w:pPr>
+    </w:p>
+    <w:p>
+      <w:pPr>
         <w:rPr>
           <w:rFonts w:ascii="Times New Roman" w:hAnsi="Times New Roman" w:cs="Times New Roman"/>
         </w:rPr>
@@ -18,7 +43,6 @@
     </w:p>
     <w:p>
       <w:pPr>
-        <w:spacing w:line="480" w:lineRule="auto"/>
         <w:rPr>
           <w:rFonts w:ascii="Times New Roman" w:hAnsi="Times New Roman" w:cs="Times New Roman"/>
         </w:rPr>
@@ -32,7 +56,6 @@
     </w:p>
     <w:p>
       <w:pPr>
-        <w:spacing w:line="480" w:lineRule="auto"/>
         <w:rPr>
           <w:rFonts w:ascii="Times New Roman" w:hAnsi="Times New Roman" w:cs="Times New Roman"/>
         </w:rPr>
@@ -46,7 +69,6 @@
     </w:p>
     <w:p>
       <w:pPr>
-        <w:spacing w:line="480" w:lineRule="auto"/>
         <w:rPr>
           <w:rFonts w:ascii="Times New Roman" w:hAnsi="Times New Roman" w:cs="Times New Roman"/>
         </w:rPr>
@@ -60,7 +82,6 @@
     </w:p>
     <w:p>
       <w:pPr>
-        <w:spacing w:line="480" w:lineRule="auto"/>
         <w:rPr>
           <w:rFonts w:ascii="Times New Roman" w:hAnsi="Times New Roman" w:cs="Times New Roman"/>
         </w:rPr>
@@ -74,7 +95,6 @@
     </w:p>
     <w:p>
       <w:pPr>
-        <w:spacing w:line="480" w:lineRule="auto"/>
         <w:rPr>
           <w:rFonts w:ascii="Times New Roman" w:hAnsi="Times New Roman" w:cs="Times New Roman"/>
         </w:rPr>

</xml_diff>